<commit_message>
some small modification on document
</commit_message>
<xml_diff>
--- a/docs/transition_documentation/cedara.docx
+++ b/docs/transition_documentation/cedara.docx
@@ -1241,7 +1241,13 @@
         <w:t>and</w:t>
       </w:r>
       <w:r>
-        <w:t xml:space="preserve"> a architecture </w:t>
+        <w:t xml:space="preserve"> a</w:t>
+      </w:r>
+      <w:r>
+        <w:t>n</w:t>
+      </w:r>
+      <w:r>
+        <w:t xml:space="preserve"> architecture </w:t>
       </w:r>
       <w:r>
         <w:t>diagram</w:t>
@@ -1400,7 +1406,7 @@
         <w:t xml:space="preserve"> </w:t>
       </w:r>
       <w:r>
-        <w:t xml:space="preserve">image. The </w:t>
+        <w:t>image. The</w:t>
       </w:r>
       <w:r>
         <w:t xml:space="preserve"> markup </w:t>
@@ -1413,6 +1419,9 @@
       </w:r>
       <w:r>
         <w:t>persist</w:t>
+      </w:r>
+      <w:r>
+        <w:t>ed</w:t>
       </w:r>
       <w:r>
         <w:t xml:space="preserve"> in the NCIA and retrieved later along with </w:t>
@@ -1645,7 +1654,13 @@
         <w:t>gov.nih.nci.ncia.imaging.server.url”</w:t>
       </w:r>
       <w:r>
-        <w:t xml:space="preserve"> in properties-service.xml of deploy directory of JBoss has to modified accordingly.  This can also be achieved by specified the installation properties in </w:t>
+        <w:t xml:space="preserve"> in properties-service.xml of deploy directory of JBoss has to</w:t>
+      </w:r>
+      <w:r>
+        <w:t xml:space="preserve"> be</w:t>
+      </w:r>
+      <w:r>
+        <w:t xml:space="preserve"> modified accordingly.  This can also be achieved by specified the installation properties in </w:t>
       </w:r>
       <w:r>
         <w:t>the deployment</w:t>
@@ -2093,7 +2108,7 @@
         <w:rStyle w:val="PageNumber"/>
         <w:noProof/>
       </w:rPr>
-      <w:t>3</w:t>
+      <w:t>2</w:t>
     </w:r>
     <w:r>
       <w:rPr>
@@ -5949,7 +5964,7 @@
     <w:rPrDefault>
       <w:rPr>
         <w:rFonts w:ascii="Times New Roman" w:eastAsia="Times New Roman" w:hAnsi="Times New Roman" w:cs="Times New Roman"/>
-        <w:lang w:val="en-US" w:eastAsia="en-US" w:bidi="ar-SA"/>
+        <w:lang w:val="en-US" w:eastAsia="zh-CN" w:bidi="ar-SA"/>
       </w:rPr>
     </w:rPrDefault>
     <w:pPrDefault/>
@@ -6096,6 +6111,7 @@
     </w:pPr>
     <w:rPr>
       <w:rFonts w:ascii="Georgia" w:hAnsi="Georgia"/>
+      <w:lang w:eastAsia="en-US"/>
     </w:rPr>
   </w:style>
   <w:style w:type="paragraph" w:styleId="Heading1">
@@ -6319,6 +6335,7 @@
     <w:rPr>
       <w:rFonts w:ascii="Arial Narrow" w:hAnsi="Arial Narrow"/>
       <w:sz w:val="22"/>
+      <w:lang w:eastAsia="en-US"/>
     </w:rPr>
   </w:style>
   <w:style w:type="paragraph" w:styleId="BodyText">
@@ -6338,6 +6355,7 @@
     <w:rPr>
       <w:rFonts w:ascii="Georgia" w:hAnsi="Georgia"/>
       <w:sz w:val="22"/>
+      <w:lang w:eastAsia="en-US"/>
     </w:rPr>
   </w:style>
   <w:style w:type="paragraph" w:customStyle="1" w:styleId="BodyTextFullPage">
@@ -6922,6 +6940,7 @@
     </w:pPr>
     <w:rPr>
       <w:rFonts w:ascii="Courier New" w:hAnsi="Courier New" w:cs="Courier New"/>
+      <w:lang w:eastAsia="en-US"/>
     </w:rPr>
   </w:style>
   <w:style w:type="paragraph" w:styleId="PlainText">
@@ -7792,7 +7811,7 @@
 </file>
 
 <file path=customXml/itemProps1.xml><?xml version="1.0" encoding="utf-8"?>
-<ds:datastoreItem xmlns:ds="http://schemas.openxmlformats.org/officeDocument/2006/customXml" ds:itemID="{4B6DEC2E-57D8-4296-B781-ECC8A06648A4}">
+<ds:datastoreItem xmlns:ds="http://schemas.openxmlformats.org/officeDocument/2006/customXml" ds:itemID="{332D5983-7165-44D6-9759-050C1B6697F9}">
   <ds:schemaRefs>
     <ds:schemaRef ds:uri="http://schemas.openxmlformats.org/officeDocument/2006/bibliography"/>
   </ds:schemaRefs>

</xml_diff>